<commit_message>
DB Scripts for DB schema and data added
</commit_message>
<xml_diff>
--- a/Readme.docx
+++ b/Readme.docx
@@ -7,6 +7,660 @@
         <w:pStyle w:val="Subtitle"/>
       </w:pPr>
       <w:r>
+        <w:t>Project Structure</w:t>
+      </w:r>
+    </w:p>
+    <w:p/>
+    <w:p>
+      <w:r>
+        <w:t>The project is separated into 3 abstract layers to maintain modularity and singularity of the application:</w:t>
+      </w:r>
+    </w:p>
+    <w:p>
+      <w:pPr>
+        <w:pStyle w:val="ListParagraph"/>
+        <w:numPr>
+          <w:ilvl w:val="0"/>
+          <w:numId w:val="2"/>
+        </w:numPr>
+      </w:pPr>
+      <w:proofErr w:type="spellStart"/>
+      <w:r>
+        <w:t>CenturyAirline</w:t>
+      </w:r>
+      <w:proofErr w:type="spellEnd"/>
+      <w:r>
+        <w:tab/>
+      </w:r>
+      <w:r>
+        <w:tab/>
+        <w:t>- Umbraco backend instance source files</w:t>
+      </w:r>
+    </w:p>
+    <w:p>
+      <w:pPr>
+        <w:pStyle w:val="ListParagraph"/>
+        <w:numPr>
+          <w:ilvl w:val="0"/>
+          <w:numId w:val="2"/>
+        </w:numPr>
+      </w:pPr>
+      <w:proofErr w:type="spellStart"/>
+      <w:r>
+        <w:t>CenturyAirline.Core</w:t>
+      </w:r>
+      <w:proofErr w:type="spellEnd"/>
+      <w:r>
+        <w:tab/>
+        <w:t xml:space="preserve">- Core business logic of the </w:t>
+      </w:r>
+      <w:proofErr w:type="spellStart"/>
+      <w:r>
+        <w:t>umbraco</w:t>
+      </w:r>
+      <w:proofErr w:type="spellEnd"/>
+      <w:r>
+        <w:t xml:space="preserve"> instance is separated into class              </w:t>
+      </w:r>
+      <w:proofErr w:type="spellStart"/>
+      <w:r>
+        <w:t>libray</w:t>
+      </w:r>
+      <w:proofErr w:type="spellEnd"/>
+    </w:p>
+    <w:p>
+      <w:pPr>
+        <w:pStyle w:val="ListParagraph"/>
+        <w:numPr>
+          <w:ilvl w:val="0"/>
+          <w:numId w:val="2"/>
+        </w:numPr>
+      </w:pPr>
+      <w:proofErr w:type="spellStart"/>
+      <w:r>
+        <w:t>CenturyAirline.FED</w:t>
+      </w:r>
+      <w:proofErr w:type="spellEnd"/>
+      <w:r>
+        <w:tab/>
+        <w:t>- angular frontend project</w:t>
+      </w:r>
+    </w:p>
+    <w:p>
+      <w:pPr>
+        <w:ind w:left="360"/>
+      </w:pPr>
+    </w:p>
+    <w:p>
+      <w:pPr>
+        <w:pStyle w:val="Subtitle"/>
+      </w:pPr>
+      <w:r>
+        <w:t>Umbraco Membership</w:t>
+      </w:r>
+    </w:p>
+    <w:p>
+      <w:r>
+        <w:t xml:space="preserve">In the Umbraco backend, </w:t>
+      </w:r>
+      <w:proofErr w:type="gramStart"/>
+      <w:r>
+        <w:t>2 member</w:t>
+      </w:r>
+      <w:proofErr w:type="gramEnd"/>
+      <w:r>
+        <w:t xml:space="preserve"> types are defined mainly:</w:t>
+      </w:r>
+    </w:p>
+    <w:p>
+      <w:pPr>
+        <w:pStyle w:val="ListParagraph"/>
+        <w:numPr>
+          <w:ilvl w:val="0"/>
+          <w:numId w:val="3"/>
+        </w:numPr>
+      </w:pPr>
+      <w:r>
+        <w:t>User</w:t>
+      </w:r>
+      <w:r>
+        <w:tab/>
+      </w:r>
+      <w:r>
+        <w:tab/>
+        <w:t>- Website users are associated to this Member group</w:t>
+      </w:r>
+    </w:p>
+    <w:p>
+      <w:pPr>
+        <w:pStyle w:val="ListParagraph"/>
+        <w:numPr>
+          <w:ilvl w:val="0"/>
+          <w:numId w:val="3"/>
+        </w:numPr>
+      </w:pPr>
+      <w:r>
+        <w:t>Admin</w:t>
+      </w:r>
+      <w:r>
+        <w:tab/>
+      </w:r>
+      <w:r>
+        <w:tab/>
+        <w:t xml:space="preserve">- </w:t>
+      </w:r>
+      <w:r>
+        <w:t xml:space="preserve">Website </w:t>
+      </w:r>
+      <w:r>
+        <w:t>admins</w:t>
+      </w:r>
+      <w:r>
+        <w:t xml:space="preserve"> are associated to this Member group</w:t>
+      </w:r>
+    </w:p>
+    <w:p>
+      <w:pPr>
+        <w:pStyle w:val="Subtitle"/>
+      </w:pPr>
+      <w:r>
+        <w:t>Content Restriction</w:t>
+      </w:r>
+    </w:p>
+    <w:p>
+      <w:r>
+        <w:t xml:space="preserve">Umbraco content restriction is implemented by </w:t>
+      </w:r>
+      <w:r>
+        <w:t>page level access permissions and Umbraco web API Authorisations</w:t>
+      </w:r>
+    </w:p>
+    <w:p>
+      <w:r>
+        <w:t>Admin page (root) is accessible only for members belonging to group “Admin”</w:t>
+      </w:r>
+    </w:p>
+    <w:p>
+      <w:r>
+        <w:t>User-portal</w:t>
+      </w:r>
+      <w:r>
+        <w:t xml:space="preserve"> page is accessible only for members belonging to group “</w:t>
+      </w:r>
+      <w:r>
+        <w:t>User</w:t>
+      </w:r>
+      <w:r>
+        <w:t>”</w:t>
+      </w:r>
+      <w:r>
+        <w:t xml:space="preserve"> &amp; “Admin”</w:t>
+      </w:r>
+    </w:p>
+    <w:p>
+      <w:r>
+        <w:t xml:space="preserve">Unauthenticated users will be redirected to Custom login page. This </w:t>
+      </w:r>
+      <w:proofErr w:type="spellStart"/>
+      <w:r>
+        <w:t>umbraco</w:t>
+      </w:r>
+      <w:proofErr w:type="spellEnd"/>
+      <w:r>
+        <w:t xml:space="preserve"> setup is as follows:</w:t>
+      </w:r>
+    </w:p>
+    <w:p>
+      <w:r>
+        <w:rPr>
+          <w:noProof/>
+        </w:rPr>
+        <w:drawing>
+          <wp:inline distT="0" distB="0" distL="0" distR="0">
+            <wp:extent cx="4011930" cy="3857693"/>
+            <wp:effectExtent l="0" t="0" r="7620" b="9525"/>
+            <wp:docPr id="2" name="Picture 2"/>
+            <wp:cNvGraphicFramePr>
+              <a:graphicFrameLocks xmlns:a="http://schemas.openxmlformats.org/drawingml/2006/main" noChangeAspect="1"/>
+            </wp:cNvGraphicFramePr>
+            <a:graphic xmlns:a="http://schemas.openxmlformats.org/drawingml/2006/main">
+              <a:graphicData uri="http://schemas.openxmlformats.org/drawingml/2006/picture">
+                <pic:pic xmlns:pic="http://schemas.openxmlformats.org/drawingml/2006/picture">
+                  <pic:nvPicPr>
+                    <pic:cNvPr id="2" name="User Permissions for Admin Page.PNG"/>
+                    <pic:cNvPicPr/>
+                  </pic:nvPicPr>
+                  <pic:blipFill>
+                    <a:blip r:embed="rId5">
+                      <a:extLst>
+                        <a:ext uri="{28A0092B-C50C-407E-A947-70E740481C1C}">
+                          <a14:useLocalDpi xmlns:a14="http://schemas.microsoft.com/office/drawing/2010/main" val="0"/>
+                        </a:ext>
+                      </a:extLst>
+                    </a:blip>
+                    <a:stretch>
+                      <a:fillRect/>
+                    </a:stretch>
+                  </pic:blipFill>
+                  <pic:spPr>
+                    <a:xfrm>
+                      <a:off x="0" y="0"/>
+                      <a:ext cx="4025757" cy="3870988"/>
+                    </a:xfrm>
+                    <a:prstGeom prst="rect">
+                      <a:avLst/>
+                    </a:prstGeom>
+                  </pic:spPr>
+                </pic:pic>
+              </a:graphicData>
+            </a:graphic>
+          </wp:inline>
+        </w:drawing>
+      </w:r>
+    </w:p>
+    <w:p>
+      <w:r>
+        <w:rPr>
+          <w:noProof/>
+        </w:rPr>
+        <w:lastRenderedPageBreak/>
+        <w:drawing>
+          <wp:inline distT="0" distB="0" distL="0" distR="0">
+            <wp:extent cx="4133544" cy="4042410"/>
+            <wp:effectExtent l="0" t="0" r="635" b="0"/>
+            <wp:docPr id="3" name="Picture 3"/>
+            <wp:cNvGraphicFramePr>
+              <a:graphicFrameLocks xmlns:a="http://schemas.openxmlformats.org/drawingml/2006/main" noChangeAspect="1"/>
+            </wp:cNvGraphicFramePr>
+            <a:graphic xmlns:a="http://schemas.openxmlformats.org/drawingml/2006/main">
+              <a:graphicData uri="http://schemas.openxmlformats.org/drawingml/2006/picture">
+                <pic:pic xmlns:pic="http://schemas.openxmlformats.org/drawingml/2006/picture">
+                  <pic:nvPicPr>
+                    <pic:cNvPr id="3" name="User Permissions for User portal.PNG"/>
+                    <pic:cNvPicPr/>
+                  </pic:nvPicPr>
+                  <pic:blipFill>
+                    <a:blip r:embed="rId6">
+                      <a:extLst>
+                        <a:ext uri="{28A0092B-C50C-407E-A947-70E740481C1C}">
+                          <a14:useLocalDpi xmlns:a14="http://schemas.microsoft.com/office/drawing/2010/main" val="0"/>
+                        </a:ext>
+                      </a:extLst>
+                    </a:blip>
+                    <a:stretch>
+                      <a:fillRect/>
+                    </a:stretch>
+                  </pic:blipFill>
+                  <pic:spPr>
+                    <a:xfrm>
+                      <a:off x="0" y="0"/>
+                      <a:ext cx="4140689" cy="4049397"/>
+                    </a:xfrm>
+                    <a:prstGeom prst="rect">
+                      <a:avLst/>
+                    </a:prstGeom>
+                  </pic:spPr>
+                </pic:pic>
+              </a:graphicData>
+            </a:graphic>
+          </wp:inline>
+        </w:drawing>
+      </w:r>
+    </w:p>
+    <w:p/>
+    <w:p>
+      <w:pPr>
+        <w:pStyle w:val="ListParagraph"/>
+      </w:pPr>
+      <w:r>
+        <w:t>The custom Login page template post form to custom Umbraco Auth surface controller, which is an MVC controller that redirects users based on their roles.</w:t>
+      </w:r>
+    </w:p>
+    <w:p>
+      <w:pPr>
+        <w:pStyle w:val="ListParagraph"/>
+      </w:pPr>
+    </w:p>
+    <w:p>
+      <w:pPr>
+        <w:pStyle w:val="ListParagraph"/>
+      </w:pPr>
+      <w:r>
+        <w:t xml:space="preserve">The Admin </w:t>
+      </w:r>
+      <w:proofErr w:type="spellStart"/>
+      <w:r>
+        <w:t>Dashbord</w:t>
+      </w:r>
+      <w:proofErr w:type="spellEnd"/>
+      <w:r>
+        <w:t xml:space="preserve"> is rendered by Angular app as follows:</w:t>
+      </w:r>
+    </w:p>
+    <w:p>
+      <w:pPr>
+        <w:pStyle w:val="ListParagraph"/>
+      </w:pPr>
+      <w:r>
+        <w:rPr>
+          <w:noProof/>
+        </w:rPr>
+        <w:t>`</w:t>
+      </w:r>
+      <w:r>
+        <w:rPr>
+          <w:noProof/>
+        </w:rPr>
+        <w:drawing>
+          <wp:inline distT="0" distB="0" distL="0" distR="0" wp14:anchorId="3235A370" wp14:editId="62F0F67B">
+            <wp:extent cx="3303270" cy="2312888"/>
+            <wp:effectExtent l="0" t="0" r="0" b="0"/>
+            <wp:docPr id="5" name="Picture 5"/>
+            <wp:cNvGraphicFramePr>
+              <a:graphicFrameLocks xmlns:a="http://schemas.openxmlformats.org/drawingml/2006/main" noChangeAspect="1"/>
+            </wp:cNvGraphicFramePr>
+            <a:graphic xmlns:a="http://schemas.openxmlformats.org/drawingml/2006/main">
+              <a:graphicData uri="http://schemas.openxmlformats.org/drawingml/2006/picture">
+                <pic:pic xmlns:pic="http://schemas.openxmlformats.org/drawingml/2006/picture">
+                  <pic:nvPicPr>
+                    <pic:cNvPr id="1" name=""/>
+                    <pic:cNvPicPr/>
+                  </pic:nvPicPr>
+                  <pic:blipFill>
+                    <a:blip r:embed="rId7"/>
+                    <a:stretch>
+                      <a:fillRect/>
+                    </a:stretch>
+                  </pic:blipFill>
+                  <pic:spPr>
+                    <a:xfrm>
+                      <a:off x="0" y="0"/>
+                      <a:ext cx="3329146" cy="2331006"/>
+                    </a:xfrm>
+                    <a:prstGeom prst="rect">
+                      <a:avLst/>
+                    </a:prstGeom>
+                  </pic:spPr>
+                </pic:pic>
+              </a:graphicData>
+            </a:graphic>
+          </wp:inline>
+        </w:drawing>
+      </w:r>
+    </w:p>
+    <w:p>
+      <w:pPr>
+        <w:pStyle w:val="ListParagraph"/>
+      </w:pPr>
+    </w:p>
+    <w:p>
+      <w:pPr>
+        <w:pStyle w:val="ListParagraph"/>
+      </w:pPr>
+    </w:p>
+    <w:p>
+      <w:pPr>
+        <w:pStyle w:val="ListParagraph"/>
+      </w:pPr>
+    </w:p>
+    <w:p>
+      <w:pPr>
+        <w:pStyle w:val="ListParagraph"/>
+      </w:pPr>
+      <w:r>
+        <w:rPr>
+          <w:noProof/>
+        </w:rPr>
+        <w:lastRenderedPageBreak/>
+        <w:drawing>
+          <wp:inline distT="0" distB="0" distL="0" distR="0" wp14:anchorId="5568059B" wp14:editId="5E32289B">
+            <wp:extent cx="2872740" cy="1907734"/>
+            <wp:effectExtent l="0" t="0" r="3810" b="0"/>
+            <wp:docPr id="1" name="Picture 1"/>
+            <wp:cNvGraphicFramePr>
+              <a:graphicFrameLocks xmlns:a="http://schemas.openxmlformats.org/drawingml/2006/main" noChangeAspect="1"/>
+            </wp:cNvGraphicFramePr>
+            <a:graphic xmlns:a="http://schemas.openxmlformats.org/drawingml/2006/main">
+              <a:graphicData uri="http://schemas.openxmlformats.org/drawingml/2006/picture">
+                <pic:pic xmlns:pic="http://schemas.openxmlformats.org/drawingml/2006/picture">
+                  <pic:nvPicPr>
+                    <pic:cNvPr id="1" name=""/>
+                    <pic:cNvPicPr/>
+                  </pic:nvPicPr>
+                  <pic:blipFill>
+                    <a:blip r:embed="rId8"/>
+                    <a:stretch>
+                      <a:fillRect/>
+                    </a:stretch>
+                  </pic:blipFill>
+                  <pic:spPr>
+                    <a:xfrm>
+                      <a:off x="0" y="0"/>
+                      <a:ext cx="2880157" cy="1912660"/>
+                    </a:xfrm>
+                    <a:prstGeom prst="rect">
+                      <a:avLst/>
+                    </a:prstGeom>
+                  </pic:spPr>
+                </pic:pic>
+              </a:graphicData>
+            </a:graphic>
+          </wp:inline>
+        </w:drawing>
+      </w:r>
+      <w:bookmarkStart w:id="0" w:name="_GoBack"/>
+      <w:bookmarkEnd w:id="0"/>
+    </w:p>
+    <w:p>
+      <w:pPr>
+        <w:pStyle w:val="ListParagraph"/>
+      </w:pPr>
+    </w:p>
+    <w:p>
+      <w:pPr>
+        <w:pStyle w:val="ListParagraph"/>
+      </w:pPr>
+      <w:r>
+        <w:t xml:space="preserve">Angular forms are posted to respective </w:t>
+      </w:r>
+      <w:proofErr w:type="spellStart"/>
+      <w:r>
+        <w:t>umbraco</w:t>
+      </w:r>
+      <w:proofErr w:type="spellEnd"/>
+      <w:r>
+        <w:t xml:space="preserve"> web </w:t>
+      </w:r>
+      <w:proofErr w:type="spellStart"/>
+      <w:r>
+        <w:t>api</w:t>
+      </w:r>
+      <w:proofErr w:type="spellEnd"/>
+      <w:r>
+        <w:t xml:space="preserve"> endpoints which performs CRUD operation on the documents. For example, Flight list can be gathered by the angular HTTP services API endpoint:</w:t>
+      </w:r>
+    </w:p>
+    <w:p>
+      <w:pPr>
+        <w:shd w:val="clear" w:color="auto" w:fill="1E1E1E"/>
+        <w:spacing w:after="0" w:line="330" w:lineRule="atLeast"/>
+        <w:rPr>
+          <w:rFonts w:ascii="Consolas" w:eastAsia="Times New Roman" w:hAnsi="Consolas" w:cs="Times New Roman"/>
+          <w:color w:val="D4D4D4"/>
+          <w:sz w:val="24"/>
+          <w:szCs w:val="24"/>
+          <w:lang w:eastAsia="en-AU"/>
+        </w:rPr>
+      </w:pPr>
+      <w:r>
+        <w:rPr>
+          <w:rFonts w:ascii="Consolas" w:eastAsia="Times New Roman" w:hAnsi="Consolas" w:cs="Times New Roman"/>
+          <w:color w:val="CE9178"/>
+          <w:sz w:val="24"/>
+          <w:szCs w:val="24"/>
+          <w:lang w:eastAsia="en-AU"/>
+        </w:rPr>
+        <w:t>/</w:t>
+      </w:r>
+      <w:proofErr w:type="spellStart"/>
+      <w:r>
+        <w:rPr>
+          <w:rFonts w:ascii="Consolas" w:eastAsia="Times New Roman" w:hAnsi="Consolas" w:cs="Times New Roman"/>
+          <w:color w:val="CE9178"/>
+          <w:sz w:val="24"/>
+          <w:szCs w:val="24"/>
+          <w:lang w:eastAsia="en-AU"/>
+        </w:rPr>
+        <w:t>umbraco</w:t>
+      </w:r>
+      <w:proofErr w:type="spellEnd"/>
+      <w:r>
+        <w:rPr>
+          <w:rFonts w:ascii="Consolas" w:eastAsia="Times New Roman" w:hAnsi="Consolas" w:cs="Times New Roman"/>
+          <w:color w:val="CE9178"/>
+          <w:sz w:val="24"/>
+          <w:szCs w:val="24"/>
+          <w:lang w:eastAsia="en-AU"/>
+        </w:rPr>
+        <w:t>/</w:t>
+      </w:r>
+      <w:proofErr w:type="spellStart"/>
+      <w:r>
+        <w:rPr>
+          <w:rFonts w:ascii="Consolas" w:eastAsia="Times New Roman" w:hAnsi="Consolas" w:cs="Times New Roman"/>
+          <w:color w:val="CE9178"/>
+          <w:sz w:val="24"/>
+          <w:szCs w:val="24"/>
+          <w:lang w:eastAsia="en-AU"/>
+        </w:rPr>
+        <w:t>api</w:t>
+      </w:r>
+      <w:proofErr w:type="spellEnd"/>
+      <w:r>
+        <w:rPr>
+          <w:rFonts w:ascii="Consolas" w:eastAsia="Times New Roman" w:hAnsi="Consolas" w:cs="Times New Roman"/>
+          <w:color w:val="CE9178"/>
+          <w:sz w:val="24"/>
+          <w:szCs w:val="24"/>
+          <w:lang w:eastAsia="en-AU"/>
+        </w:rPr>
+        <w:t>/</w:t>
+      </w:r>
+      <w:proofErr w:type="spellStart"/>
+      <w:r>
+        <w:rPr>
+          <w:rFonts w:ascii="Consolas" w:eastAsia="Times New Roman" w:hAnsi="Consolas" w:cs="Times New Roman"/>
+          <w:color w:val="CE9178"/>
+          <w:sz w:val="24"/>
+          <w:szCs w:val="24"/>
+          <w:lang w:eastAsia="en-AU"/>
+        </w:rPr>
+        <w:t>flightsdata</w:t>
+      </w:r>
+      <w:proofErr w:type="spellEnd"/>
+      <w:r>
+        <w:rPr>
+          <w:rFonts w:ascii="Consolas" w:eastAsia="Times New Roman" w:hAnsi="Consolas" w:cs="Times New Roman"/>
+          <w:color w:val="CE9178"/>
+          <w:sz w:val="24"/>
+          <w:szCs w:val="24"/>
+          <w:lang w:eastAsia="en-AU"/>
+        </w:rPr>
+        <w:t>/</w:t>
+      </w:r>
+      <w:proofErr w:type="spellStart"/>
+      <w:r>
+        <w:rPr>
+          <w:rFonts w:ascii="Consolas" w:eastAsia="Times New Roman" w:hAnsi="Consolas" w:cs="Times New Roman"/>
+          <w:color w:val="CE9178"/>
+          <w:sz w:val="24"/>
+          <w:szCs w:val="24"/>
+          <w:lang w:eastAsia="en-AU"/>
+        </w:rPr>
+        <w:t>getflights</w:t>
+      </w:r>
+      <w:proofErr w:type="spellEnd"/>
+    </w:p>
+    <w:p/>
+    <w:p>
+      <w:r>
+        <w:t>Documents are programmatically created in Umbraco from Angular form submits-</w:t>
+      </w:r>
+    </w:p>
+    <w:p>
+      <w:r>
+        <w:rPr>
+          <w:noProof/>
+        </w:rPr>
+        <w:drawing>
+          <wp:inline distT="0" distB="0" distL="0" distR="0" wp14:anchorId="1CE7A531" wp14:editId="0675CFFF">
+            <wp:extent cx="5731510" cy="3092450"/>
+            <wp:effectExtent l="0" t="0" r="2540" b="0"/>
+            <wp:docPr id="6" name="Picture 6"/>
+            <wp:cNvGraphicFramePr>
+              <a:graphicFrameLocks xmlns:a="http://schemas.openxmlformats.org/drawingml/2006/main" noChangeAspect="1"/>
+            </wp:cNvGraphicFramePr>
+            <a:graphic xmlns:a="http://schemas.openxmlformats.org/drawingml/2006/main">
+              <a:graphicData uri="http://schemas.openxmlformats.org/drawingml/2006/picture">
+                <pic:pic xmlns:pic="http://schemas.openxmlformats.org/drawingml/2006/picture">
+                  <pic:nvPicPr>
+                    <pic:cNvPr id="1" name=""/>
+                    <pic:cNvPicPr/>
+                  </pic:nvPicPr>
+                  <pic:blipFill>
+                    <a:blip r:embed="rId9"/>
+                    <a:stretch>
+                      <a:fillRect/>
+                    </a:stretch>
+                  </pic:blipFill>
+                  <pic:spPr>
+                    <a:xfrm>
+                      <a:off x="0" y="0"/>
+                      <a:ext cx="5731510" cy="3092450"/>
+                    </a:xfrm>
+                    <a:prstGeom prst="rect">
+                      <a:avLst/>
+                    </a:prstGeom>
+                  </pic:spPr>
+                </pic:pic>
+              </a:graphicData>
+            </a:graphic>
+          </wp:inline>
+        </w:drawing>
+      </w:r>
+    </w:p>
+    <w:p>
+      <w:pPr>
+        <w:pStyle w:val="Subtitle"/>
+      </w:pPr>
+    </w:p>
+    <w:p>
+      <w:pPr>
+        <w:pStyle w:val="Subtitle"/>
+      </w:pPr>
+      <w:r>
+        <w:t>Frontend Build</w:t>
+      </w:r>
+    </w:p>
+    <w:p/>
+    <w:p>
+      <w:r>
+        <w:t xml:space="preserve">This project uses Angular CLI version as below. Webpack is configured so that the scripts are bundled and copied to </w:t>
+      </w:r>
+      <w:proofErr w:type="spellStart"/>
+      <w:r>
+        <w:t>UmbracoCM</w:t>
+      </w:r>
+      <w:proofErr w:type="spellEnd"/>
+      <w:r>
+        <w:t>/Scripts folder.</w:t>
+      </w:r>
+    </w:p>
+    <w:p>
+      <w:pPr>
+        <w:pStyle w:val="Subtitle"/>
+      </w:pPr>
+      <w:r>
         <w:t xml:space="preserve">Angular CLI </w:t>
       </w:r>
     </w:p>
@@ -22,6 +676,7 @@
     </w:p>
     <w:p>
       <w:r>
+        <w:lastRenderedPageBreak/>
         <w:t>OS: win32 x64</w:t>
       </w:r>
     </w:p>
@@ -403,8 +1058,6 @@
       <w:r>
         <w:t>Forms use</w:t>
       </w:r>
-      <w:bookmarkStart w:id="0" w:name="_GoBack"/>
-      <w:bookmarkEnd w:id="0"/>
     </w:p>
     <w:p>
       <w:r>
@@ -432,6 +1085,95 @@
 <file path=word/numbering.xml><?xml version="1.0" encoding="utf-8"?>
 <w:numbering xmlns:wpc="http://schemas.microsoft.com/office/word/2010/wordprocessingCanvas" xmlns:cx="http://schemas.microsoft.com/office/drawing/2014/chartex" xmlns:cx1="http://schemas.microsoft.com/office/drawing/2015/9/8/chartex" xmlns:cx2="http://schemas.microsoft.com/office/drawing/2015/10/21/chartex" xmlns:cx3="http://schemas.microsoft.com/office/drawing/2016/5/9/chartex" xmlns:cx4="http://schemas.microsoft.com/office/drawing/2016/5/10/chartex" xmlns:cx5="http://schemas.microsoft.com/office/drawing/2016/5/11/chartex" xmlns:cx6="http://schemas.microsoft.com/office/drawing/2016/5/12/chartex" xmlns:cx7="http://schemas.microsoft.com/office/drawing/2016/5/13/chartex" xmlns:cx8="http://schemas.microsoft.com/office/drawing/2016/5/14/chartex" xmlns:mc="http://schemas.openxmlformats.org/markup-compatibility/2006" xmlns:aink="http://schemas.microsoft.com/office/drawing/2016/ink" xmlns:am3d="http://schemas.microsoft.com/office/drawing/2017/model3d" xmlns:o="urn:schemas-microsoft-com:office:office" xmlns:r="http://schemas.openxmlformats.org/officeDocument/2006/relationships" xmlns:m="http://schemas.openxmlformats.org/officeDocument/2006/math" xmlns:v="urn:schemas-microsoft-com:vml" xmlns:wp14="http://schemas.microsoft.com/office/word/2010/wordprocessingDrawing" xmlns:wp="http://schemas.openxmlformats.org/drawingml/2006/wordprocessingDrawing" xmlns:w10="urn:schemas-microsoft-com:office:word" xmlns:w="http://schemas.openxmlformats.org/wordprocessingml/2006/main" xmlns:w14="http://schemas.microsoft.com/office/word/2010/wordml" xmlns:w15="http://schemas.microsoft.com/office/word/2012/wordml" xmlns:w16cid="http://schemas.microsoft.com/office/word/2016/wordml/cid" xmlns:w16se="http://schemas.microsoft.com/office/word/2015/wordml/symex" xmlns:wpg="http://schemas.microsoft.com/office/word/2010/wordprocessingGroup" xmlns:wpi="http://schemas.microsoft.com/office/word/2010/wordprocessingInk" xmlns:wne="http://schemas.microsoft.com/office/word/2006/wordml" xmlns:wps="http://schemas.microsoft.com/office/word/2010/wordprocessingShape" mc:Ignorable="w14 w15 w16se w16cid wp14">
   <w:abstractNum w:abstractNumId="0" w15:restartNumberingAfterBreak="0">
+    <w:nsid w:val="15650180"/>
+    <w:multiLevelType w:val="hybridMultilevel"/>
+    <w:tmpl w:val="7D0CD88C"/>
+    <w:lvl w:ilvl="0" w:tplc="0C09000F">
+      <w:start w:val="1"/>
+      <w:numFmt w:val="decimal"/>
+      <w:lvlText w:val="%1."/>
+      <w:lvlJc w:val="left"/>
+      <w:pPr>
+        <w:ind w:left="720" w:hanging="360"/>
+      </w:pPr>
+      <w:rPr>
+        <w:rFonts w:hint="default"/>
+      </w:rPr>
+    </w:lvl>
+    <w:lvl w:ilvl="1" w:tplc="0C090019" w:tentative="1">
+      <w:start w:val="1"/>
+      <w:numFmt w:val="lowerLetter"/>
+      <w:lvlText w:val="%2."/>
+      <w:lvlJc w:val="left"/>
+      <w:pPr>
+        <w:ind w:left="1440" w:hanging="360"/>
+      </w:pPr>
+    </w:lvl>
+    <w:lvl w:ilvl="2" w:tplc="0C09001B" w:tentative="1">
+      <w:start w:val="1"/>
+      <w:numFmt w:val="lowerRoman"/>
+      <w:lvlText w:val="%3."/>
+      <w:lvlJc w:val="right"/>
+      <w:pPr>
+        <w:ind w:left="2160" w:hanging="180"/>
+      </w:pPr>
+    </w:lvl>
+    <w:lvl w:ilvl="3" w:tplc="0C09000F" w:tentative="1">
+      <w:start w:val="1"/>
+      <w:numFmt w:val="decimal"/>
+      <w:lvlText w:val="%4."/>
+      <w:lvlJc w:val="left"/>
+      <w:pPr>
+        <w:ind w:left="2880" w:hanging="360"/>
+      </w:pPr>
+    </w:lvl>
+    <w:lvl w:ilvl="4" w:tplc="0C090019" w:tentative="1">
+      <w:start w:val="1"/>
+      <w:numFmt w:val="lowerLetter"/>
+      <w:lvlText w:val="%5."/>
+      <w:lvlJc w:val="left"/>
+      <w:pPr>
+        <w:ind w:left="3600" w:hanging="360"/>
+      </w:pPr>
+    </w:lvl>
+    <w:lvl w:ilvl="5" w:tplc="0C09001B" w:tentative="1">
+      <w:start w:val="1"/>
+      <w:numFmt w:val="lowerRoman"/>
+      <w:lvlText w:val="%6."/>
+      <w:lvlJc w:val="right"/>
+      <w:pPr>
+        <w:ind w:left="4320" w:hanging="180"/>
+      </w:pPr>
+    </w:lvl>
+    <w:lvl w:ilvl="6" w:tplc="0C09000F" w:tentative="1">
+      <w:start w:val="1"/>
+      <w:numFmt w:val="decimal"/>
+      <w:lvlText w:val="%7."/>
+      <w:lvlJc w:val="left"/>
+      <w:pPr>
+        <w:ind w:left="5040" w:hanging="360"/>
+      </w:pPr>
+    </w:lvl>
+    <w:lvl w:ilvl="7" w:tplc="0C090019" w:tentative="1">
+      <w:start w:val="1"/>
+      <w:numFmt w:val="lowerLetter"/>
+      <w:lvlText w:val="%8."/>
+      <w:lvlJc w:val="left"/>
+      <w:pPr>
+        <w:ind w:left="5760" w:hanging="360"/>
+      </w:pPr>
+    </w:lvl>
+    <w:lvl w:ilvl="8" w:tplc="0C09001B" w:tentative="1">
+      <w:start w:val="1"/>
+      <w:numFmt w:val="lowerRoman"/>
+      <w:lvlText w:val="%9."/>
+      <w:lvlJc w:val="right"/>
+      <w:pPr>
+        <w:ind w:left="6480" w:hanging="180"/>
+      </w:pPr>
+    </w:lvl>
+  </w:abstractNum>
+  <w:abstractNum w:abstractNumId="1" w15:restartNumberingAfterBreak="0">
     <w:nsid w:val="529C64B2"/>
     <w:multiLevelType w:val="hybridMultilevel"/>
     <w:tmpl w:val="892E0E60"/>
@@ -544,7 +1286,102 @@
       </w:rPr>
     </w:lvl>
   </w:abstractNum>
+  <w:abstractNum w:abstractNumId="2" w15:restartNumberingAfterBreak="0">
+    <w:nsid w:val="76044753"/>
+    <w:multiLevelType w:val="hybridMultilevel"/>
+    <w:tmpl w:val="34C25FB0"/>
+    <w:lvl w:ilvl="0" w:tplc="0C09000F">
+      <w:start w:val="1"/>
+      <w:numFmt w:val="decimal"/>
+      <w:lvlText w:val="%1."/>
+      <w:lvlJc w:val="left"/>
+      <w:pPr>
+        <w:ind w:left="720" w:hanging="360"/>
+      </w:pPr>
+      <w:rPr>
+        <w:rFonts w:hint="default"/>
+      </w:rPr>
+    </w:lvl>
+    <w:lvl w:ilvl="1" w:tplc="0C090019">
+      <w:start w:val="1"/>
+      <w:numFmt w:val="lowerLetter"/>
+      <w:lvlText w:val="%2."/>
+      <w:lvlJc w:val="left"/>
+      <w:pPr>
+        <w:ind w:left="1440" w:hanging="360"/>
+      </w:pPr>
+    </w:lvl>
+    <w:lvl w:ilvl="2" w:tplc="0C09001B">
+      <w:start w:val="1"/>
+      <w:numFmt w:val="lowerRoman"/>
+      <w:lvlText w:val="%3."/>
+      <w:lvlJc w:val="right"/>
+      <w:pPr>
+        <w:ind w:left="2160" w:hanging="180"/>
+      </w:pPr>
+    </w:lvl>
+    <w:lvl w:ilvl="3" w:tplc="0C09000F" w:tentative="1">
+      <w:start w:val="1"/>
+      <w:numFmt w:val="decimal"/>
+      <w:lvlText w:val="%4."/>
+      <w:lvlJc w:val="left"/>
+      <w:pPr>
+        <w:ind w:left="2880" w:hanging="360"/>
+      </w:pPr>
+    </w:lvl>
+    <w:lvl w:ilvl="4" w:tplc="0C090019" w:tentative="1">
+      <w:start w:val="1"/>
+      <w:numFmt w:val="lowerLetter"/>
+      <w:lvlText w:val="%5."/>
+      <w:lvlJc w:val="left"/>
+      <w:pPr>
+        <w:ind w:left="3600" w:hanging="360"/>
+      </w:pPr>
+    </w:lvl>
+    <w:lvl w:ilvl="5" w:tplc="0C09001B" w:tentative="1">
+      <w:start w:val="1"/>
+      <w:numFmt w:val="lowerRoman"/>
+      <w:lvlText w:val="%6."/>
+      <w:lvlJc w:val="right"/>
+      <w:pPr>
+        <w:ind w:left="4320" w:hanging="180"/>
+      </w:pPr>
+    </w:lvl>
+    <w:lvl w:ilvl="6" w:tplc="0C09000F" w:tentative="1">
+      <w:start w:val="1"/>
+      <w:numFmt w:val="decimal"/>
+      <w:lvlText w:val="%7."/>
+      <w:lvlJc w:val="left"/>
+      <w:pPr>
+        <w:ind w:left="5040" w:hanging="360"/>
+      </w:pPr>
+    </w:lvl>
+    <w:lvl w:ilvl="7" w:tplc="0C090019" w:tentative="1">
+      <w:start w:val="1"/>
+      <w:numFmt w:val="lowerLetter"/>
+      <w:lvlText w:val="%8."/>
+      <w:lvlJc w:val="left"/>
+      <w:pPr>
+        <w:ind w:left="5760" w:hanging="360"/>
+      </w:pPr>
+    </w:lvl>
+    <w:lvl w:ilvl="8" w:tplc="0C09001B" w:tentative="1">
+      <w:start w:val="1"/>
+      <w:numFmt w:val="lowerRoman"/>
+      <w:lvlText w:val="%9."/>
+      <w:lvlJc w:val="right"/>
+      <w:pPr>
+        <w:ind w:left="6480" w:hanging="180"/>
+      </w:pPr>
+    </w:lvl>
+  </w:abstractNum>
   <w:num w:numId="1">
+    <w:abstractNumId w:val="1"/>
+  </w:num>
+  <w:num w:numId="2">
+    <w:abstractNumId w:val="2"/>
+  </w:num>
+  <w:num w:numId="3">
     <w:abstractNumId w:val="0"/>
   </w:num>
 </w:numbering>

</xml_diff>